<commit_message>
feat: Add markdown-docx test script and update package.json with new command for testing Markdown to DOCX conversion
</commit_message>
<xml_diff>
--- a/src/utils/docx/test_template.docx
+++ b/src/utils/docx/test_template.docx
@@ -34,10 +34,10 @@
                 <w:lang w:val="en-US"/>
               </w:rPr>
               <w:drawing>
-                <wp:inline distT="0" distB="0" distL="0" distR="0" wp14:anchorId="1121294D" wp14:editId="403A17CF">
+                <wp:inline distT="0" distB="0" distL="0" distR="0" wp14:anchorId="085F7022" wp14:editId="505D6B31">
                   <wp:extent cx="969052" cy="1019175"/>
                   <wp:effectExtent l="0" t="0" r="0" b="0"/>
-                  <wp:docPr id="857386701" name="Hình ảnh 1" descr="Ảnh có chứa vòng tròn, Đồ họa, ảnh chụp màn hình, thiết kế đồ họa&#10;&#10;Mô tả được tạo tự động"/>
+                  <wp:docPr id="857386701" name="Hình ảnh 1" descr="Ảnh có chứa vòng tròn, Đồ họa, ảnh chụp màn hình, thiết kế đồ họa  Mô tả được tạo tự động"/>
                   <wp:cNvGraphicFramePr>
                     <a:graphicFrameLocks xmlns:a="http://schemas.openxmlformats.org/drawingml/2006/main" noChangeAspect="1"/>
                   </wp:cNvGraphicFramePr>
@@ -45,11 +45,11 @@
                     <a:graphicData uri="http://schemas.openxmlformats.org/drawingml/2006/picture">
                       <pic:pic xmlns:pic="http://schemas.openxmlformats.org/drawingml/2006/picture">
                         <pic:nvPicPr>
-                          <pic:cNvPr id="857386701" name="Hình ảnh 1" descr="Ảnh có chứa vòng tròn, Đồ họa, ảnh chụp màn hình, thiết kế đồ họa&#10;&#10;Mô tả được tạo tự động"/>
+                          <pic:cNvPr id="857386701" name="Hình ảnh 1" descr="Ảnh có chứa vòng tròn, Đồ họa, ảnh chụp màn hình, thiết kế đồ họa  Mô tả được tạo tự động"/>
                           <pic:cNvPicPr/>
                         </pic:nvPicPr>
                         <pic:blipFill rotWithShape="1">
-                          <a:blip r:embed="rId8" cstate="print">
+                          <a:blip r:embed="rId6" cstate="print">
                             <a:extLst>
                               <a:ext uri="{28A0092B-C50C-407E-A947-70E740481C1C}">
                                 <a14:useLocalDpi xmlns:a14="http://schemas.microsoft.com/office/drawing/2010/main" val="0"/>
@@ -147,37 +147,17 @@
               <w:jc w:val="center"/>
               <w:rPr>
                 <w:b/>
+                <w:bCs/>
                 <w:lang w:val="en-US"/>
               </w:rPr>
             </w:pPr>
             <w:r>
               <w:rPr>
                 <w:b/>
+                <w:bCs/>
                 <w:lang w:val="en-US"/>
               </w:rPr>
               <w:t>{{title_patch}}</w:t>
-            </w:r>
-          </w:p>
-          <w:p>
-            <w:pPr>
-              <w:tabs>
-                <w:tab w:val="left" w:pos="2552"/>
-              </w:tabs>
-              <w:spacing w:line="276" w:lineRule="auto"/>
-              <w:ind w:hanging="2"/>
-              <w:jc w:val="center"/>
-            </w:pPr>
-            <w:r>
-              <w:rPr>
-                <w:b/>
-              </w:rPr>
-              <w:t xml:space="preserve">MÃ ĐỀ: </w:t>
-            </w:r>
-            <w:r>
-              <w:rPr>
-                <w:b/>
-              </w:rPr>
-              <w:t>001</w:t>
             </w:r>
           </w:p>
           <w:p>
@@ -225,37 +205,45 @@
           <w:b/>
           <w:lang w:val="en-US"/>
         </w:rPr>
-        <w:t>Họ và tên:____________________</w:t>
+        <w:t xml:space="preserve">Họ và </w:t>
+      </w:r>
+      <w:r>
+        <w:rPr>
+          <w:b/>
+          <w:noProof/>
+          <w:lang w:val="en-US"/>
+        </w:rPr>
+        <w:t>tên</w:t>
+      </w:r>
+      <w:r>
+        <w:rPr>
+          <w:b/>
+          <w:lang w:val="en-US"/>
+        </w:rPr>
+        <w:t>:____________________</w:t>
       </w:r>
     </w:p>
     <w:p>
       <w:pPr>
-        <w:tabs>
-          <w:tab w:val="left" w:pos="2552"/>
-        </w:tabs>
         <w:rPr>
-          <w:b/>
           <w:lang w:val="en-US"/>
         </w:rPr>
       </w:pPr>
       <w:r>
         <w:rPr>
-          <w:b/>
           <w:lang w:val="en-US"/>
         </w:rPr>
         <w:t>{{main_patch}}</w:t>
       </w:r>
     </w:p>
+    <w:p/>
     <w:sectPr>
-      <w:headerReference w:type="even" r:id="rId9"/>
-      <w:headerReference w:type="default" r:id="rId10"/>
-      <w:footerReference w:type="even" r:id="rId11"/>
-      <w:footerReference w:type="default" r:id="rId12"/>
-      <w:headerReference w:type="first" r:id="rId13"/>
+      <w:headerReference w:type="default" r:id="rId7"/>
+      <w:footerReference w:type="default" r:id="rId8"/>
       <w:pgSz w:w="12240" w:h="15840"/>
-      <w:pgMar w:top="1134" w:right="851" w:bottom="1134" w:left="851" w:header="680" w:footer="680" w:gutter="0"/>
+      <w:pgMar w:top="1134" w:right="851" w:bottom="1134" w:left="851" w:header="675" w:footer="675" w:gutter="0"/>
       <w:cols w:space="708"/>
-      <w:docGrid w:linePitch="326"/>
+      <w:docGrid w:linePitch="360"/>
     </w:sectPr>
   </w:body>
 </w:document>
@@ -311,13 +299,6 @@
     <w:r>
       <w:rPr>
         <w:rFonts w:eastAsia="Cambria Math" w:cs="Cambria Math"/>
-        <w:b/>
-      </w:rPr>
-      <w:tab/>
-    </w:r>
-    <w:r>
-      <w:rPr>
-        <w:rFonts w:eastAsia="Cambria Math" w:cs="Cambria Math"/>
       </w:rPr>
       <w:t xml:space="preserve">Trang </w:t>
     </w:r>
@@ -334,62 +315,6 @@
       <w:fldChar w:fldCharType="separate"/>
     </w:r>
     <w:r>
-      <w:rPr>
-        <w:rFonts w:eastAsia="Cambria Math" w:cs="Cambria Math"/>
-      </w:rPr>
-      <w:t>2</w:t>
-    </w:r>
-    <w:r>
-      <w:fldChar w:fldCharType="end"/>
-    </w:r>
-  </w:p>
-</w:ftr>
-</file>
-
-<file path=word/footer2.xml><?xml version="1.0" encoding="utf-8"?>
-<w:ftr xmlns:wpc="http://schemas.microsoft.com/office/word/2010/wordprocessingCanvas" xmlns:cx="http://schemas.microsoft.com/office/drawing/2014/chartex" xmlns:cx1="http://schemas.microsoft.com/office/drawing/2015/9/8/chartex" xmlns:cx2="http://schemas.microsoft.com/office/drawing/2015/10/21/chartex" xmlns:cx3="http://schemas.microsoft.com/office/drawing/2016/5/9/chartex" xmlns:cx4="http://schemas.microsoft.com/office/drawing/2016/5/10/chartex" xmlns:cx5="http://schemas.microsoft.com/office/drawing/2016/5/11/chartex" xmlns:cx6="http://schemas.microsoft.com/office/drawing/2016/5/12/chartex" xmlns:cx7="http://schemas.microsoft.com/office/drawing/2016/5/13/chartex" xmlns:cx8="http://schemas.microsoft.com/office/drawing/2016/5/14/chartex" xmlns:mc="http://schemas.openxmlformats.org/markup-compatibility/2006" xmlns:aink="http://schemas.microsoft.com/office/drawing/2016/ink" xmlns:am3d="http://schemas.microsoft.com/office/drawing/2017/model3d" xmlns:o="urn:schemas-microsoft-com:office:office" xmlns:oel="http://schemas.microsoft.com/office/2019/extlst" xmlns:r="http://schemas.openxmlformats.org/officeDocument/2006/relationships" xmlns:m="http://schemas.openxmlformats.org/officeDocument/2006/math" xmlns:v="urn:schemas-microsoft-com:vml" xmlns:wp14="http://schemas.microsoft.com/office/word/2010/wordprocessingDrawing" xmlns:wp="http://schemas.openxmlformats.org/drawingml/2006/wordprocessingDrawing" xmlns:w10="urn:schemas-microsoft-com:office:word" xmlns:w="http://schemas.openxmlformats.org/wordprocessingml/2006/main" xmlns:w14="http://schemas.microsoft.com/office/word/2010/wordml" xmlns:w15="http://schemas.microsoft.com/office/word/2012/wordml" xmlns:w16cex="http://schemas.microsoft.com/office/word/2018/wordml/cex" xmlns:w16cid="http://schemas.microsoft.com/office/word/2016/wordml/cid" xmlns:w16="http://schemas.microsoft.com/office/word/2018/wordml" xmlns:w16du="http://schemas.microsoft.com/office/word/2023/wordml/word16du" xmlns:w16sdtdh="http://schemas.microsoft.com/office/word/2020/wordml/sdtdatahash" xmlns:w16sdtfl="http://schemas.microsoft.com/office/word/2024/wordml/sdtformatlock" xmlns:w16se="http://schemas.microsoft.com/office/word/2015/wordml/symex" xmlns:wpg="http://schemas.microsoft.com/office/word/2010/wordprocessingGroup" xmlns:wpi="http://schemas.microsoft.com/office/word/2010/wordprocessingInk" xmlns:wne="http://schemas.microsoft.com/office/word/2006/wordml" xmlns:wps="http://schemas.microsoft.com/office/word/2010/wordprocessingShape" mc:Ignorable="w14 w15 w16se w16cid w16 w16cex w16sdtdh w16sdtfl w16du wp14">
-  <w:p>
-    <w:pPr>
-      <w:pBdr>
-        <w:top w:val="single" w:sz="18" w:space="1" w:color="404040"/>
-        <w:left w:val="nil"/>
-        <w:bottom w:val="nil"/>
-        <w:right w:val="nil"/>
-        <w:between w:val="nil"/>
-      </w:pBdr>
-      <w:tabs>
-        <w:tab w:val="right" w:pos="10800"/>
-      </w:tabs>
-      <w:spacing w:line="240" w:lineRule="auto"/>
-      <w:ind w:hanging="2"/>
-      <w:jc w:val="center"/>
-      <w:rPr>
-        <w:u w:val="single"/>
-        <w:lang w:val="en-US"/>
-      </w:rPr>
-    </w:pPr>
-    <w:r>
-      <w:rPr>
-        <w:rFonts w:eastAsia="Cambria Math" w:cs="Cambria Math"/>
-      </w:rPr>
-      <w:t xml:space="preserve">Trang </w:t>
-    </w:r>
-    <w:r>
-      <w:fldChar w:fldCharType="begin"/>
-    </w:r>
-    <w:r>
-      <w:rPr>
-        <w:rFonts w:eastAsia="Cambria Math" w:cs="Cambria Math"/>
-      </w:rPr>
-      <w:instrText>PAGE</w:instrText>
-    </w:r>
-    <w:r>
-      <w:fldChar w:fldCharType="separate"/>
-    </w:r>
-    <w:r>
-      <w:rPr>
-        <w:rFonts w:eastAsia="Cambria Math" w:cs="Cambria Math"/>
-      </w:rPr>
       <w:t>1</w:t>
     </w:r>
     <w:r>
@@ -448,8 +373,9 @@
       <w:rPr>
         <w:rFonts w:eastAsia="Cambria Math" w:cs="Cambria Math"/>
         <w:b/>
+        <w:lang w:val="vi-VN"/>
       </w:rPr>
-      <w:pict w14:anchorId="0516E144">
+      <w:pict w14:anchorId="011B02D7">
         <v:shapetype id="_x0000_t75" coordsize="21600,21600" o:spt="75" o:preferrelative="t" path="m@4@5l@4@11@9@11@9@5xe" filled="f" stroked="f">
           <v:stroke joinstyle="miter"/>
           <v:formulas>
@@ -469,103 +395,7 @@
           <v:path o:extrusionok="f" gradientshapeok="t" o:connecttype="rect"/>
           <o:lock v:ext="edit" aspectratio="t"/>
         </v:shapetype>
-        <v:shape id="WordPictureWatermark133735719" o:spid="_x0000_s1027" type="#_x0000_t75" alt="" style="position:absolute;margin-left:0;margin-top:0;width:526.75pt;height:526.75pt;z-index:-251657216;mso-wrap-edited:f;mso-width-percent:0;mso-height-percent:0;mso-position-horizontal:center;mso-position-horizontal-relative:margin;mso-position-vertical:center;mso-position-vertical-relative:margin;mso-width-percent:0;mso-height-percent:0" o:allowincell="f">
-          <v:imagedata r:id="rId1" o:title="LOGO VLSN" gain="19661f" blacklevel="22938f"/>
-          <w10:wrap anchorx="margin" anchory="margin"/>
-        </v:shape>
-      </w:pict>
-    </w:r>
-    <w:r>
-      <w:rPr>
-        <w:rFonts w:eastAsia="Cambria Math" w:cs="Cambria Math"/>
-        <w:b/>
-      </w:rPr>
-      <w:t xml:space="preserve">Vật Lý Siêu Nhẩm </w:t>
-    </w:r>
-    <w:r>
-      <w:rPr>
-        <w:rFonts w:eastAsia="Cambria Math" w:cs="Cambria Math"/>
-        <w:b/>
-        <w:i/>
-      </w:rPr>
-      <w:t xml:space="preserve"> </w:t>
-    </w:r>
-    <w:r>
-      <w:rPr>
-        <w:rFonts w:eastAsia="Cambria Math" w:cs="Cambria Math"/>
-        <w:i/>
-      </w:rPr>
-      <w:t>Chinh phục Vật Lý từ số 0</w:t>
-    </w:r>
-    <w:r>
-      <w:rPr>
-        <w:rFonts w:eastAsia="Cambria Math" w:cs="Cambria Math"/>
-      </w:rPr>
-      <w:t xml:space="preserve"> </w:t>
-    </w:r>
-    <w:r>
-      <w:rPr>
-        <w:rFonts w:eastAsia="Cambria Math" w:cs="Cambria Math"/>
-      </w:rPr>
-      <w:tab/>
-      <w:t xml:space="preserve">Nỗ lực không bằng sự lựa chọn </w:t>
-    </w:r>
-    <w:r>
-      <w:rPr>
-        <w:rFonts w:ascii="Segoe UI Emoji" w:eastAsia="Quattrocento Sans" w:hAnsi="Segoe UI Emoji" w:cs="Segoe UI Emoji"/>
-      </w:rPr>
-      <w:t>😊</w:t>
-    </w:r>
-  </w:p>
-</w:hdr>
-</file>
-
-<file path=word/header2.xml><?xml version="1.0" encoding="utf-8"?>
-<w:hdr xmlns:wpc="http://schemas.microsoft.com/office/word/2010/wordprocessingCanvas" xmlns:cx="http://schemas.microsoft.com/office/drawing/2014/chartex" xmlns:cx1="http://schemas.microsoft.com/office/drawing/2015/9/8/chartex" xmlns:cx2="http://schemas.microsoft.com/office/drawing/2015/10/21/chartex" xmlns:cx3="http://schemas.microsoft.com/office/drawing/2016/5/9/chartex" xmlns:cx4="http://schemas.microsoft.com/office/drawing/2016/5/10/chartex" xmlns:cx5="http://schemas.microsoft.com/office/drawing/2016/5/11/chartex" xmlns:cx6="http://schemas.microsoft.com/office/drawing/2016/5/12/chartex" xmlns:cx7="http://schemas.microsoft.com/office/drawing/2016/5/13/chartex" xmlns:cx8="http://schemas.microsoft.com/office/drawing/2016/5/14/chartex" xmlns:mc="http://schemas.openxmlformats.org/markup-compatibility/2006" xmlns:aink="http://schemas.microsoft.com/office/drawing/2016/ink" xmlns:am3d="http://schemas.microsoft.com/office/drawing/2017/model3d" xmlns:o="urn:schemas-microsoft-com:office:office" xmlns:oel="http://schemas.microsoft.com/office/2019/extlst" xmlns:r="http://schemas.openxmlformats.org/officeDocument/2006/relationships" xmlns:m="http://schemas.openxmlformats.org/officeDocument/2006/math" xmlns:v="urn:schemas-microsoft-com:vml" xmlns:wp14="http://schemas.microsoft.com/office/word/2010/wordprocessingDrawing" xmlns:wp="http://schemas.openxmlformats.org/drawingml/2006/wordprocessingDrawing" xmlns:w10="urn:schemas-microsoft-com:office:word" xmlns:w="http://schemas.openxmlformats.org/wordprocessingml/2006/main" xmlns:w14="http://schemas.microsoft.com/office/word/2010/wordml" xmlns:w15="http://schemas.microsoft.com/office/word/2012/wordml" xmlns:w16cex="http://schemas.microsoft.com/office/word/2018/wordml/cex" xmlns:w16cid="http://schemas.microsoft.com/office/word/2016/wordml/cid" xmlns:w16="http://schemas.microsoft.com/office/word/2018/wordml" xmlns:w16du="http://schemas.microsoft.com/office/word/2023/wordml/word16du" xmlns:w16sdtdh="http://schemas.microsoft.com/office/word/2020/wordml/sdtdatahash" xmlns:w16sdtfl="http://schemas.microsoft.com/office/word/2024/wordml/sdtformatlock" xmlns:w16se="http://schemas.microsoft.com/office/word/2015/wordml/symex" xmlns:wpg="http://schemas.microsoft.com/office/word/2010/wordprocessingGroup" xmlns:wpi="http://schemas.microsoft.com/office/word/2010/wordprocessingInk" xmlns:wne="http://schemas.microsoft.com/office/word/2006/wordml" xmlns:wps="http://schemas.microsoft.com/office/word/2010/wordprocessingShape" mc:Ignorable="w14 w15 w16se w16cid w16 w16cex w16sdtdh w16sdtfl w16du wp14">
-  <w:p>
-    <w:pPr>
-      <w:pBdr>
-        <w:top w:val="nil"/>
-        <w:left w:val="nil"/>
-        <w:bottom w:val="single" w:sz="18" w:space="1" w:color="404040"/>
-        <w:right w:val="nil"/>
-        <w:between w:val="nil"/>
-      </w:pBdr>
-      <w:tabs>
-        <w:tab w:val="right" w:pos="10800"/>
-      </w:tabs>
-      <w:spacing w:line="240" w:lineRule="auto"/>
-      <w:ind w:hanging="2"/>
-      <w:rPr>
-        <w:lang w:val="en-US"/>
-      </w:rPr>
-    </w:pPr>
-    <w:r>
-      <w:rPr>
-        <w:rFonts w:eastAsia="Cambria Math" w:cs="Cambria Math"/>
-        <w:b/>
-      </w:rPr>
-      <w:pict w14:anchorId="16A04A6C">
-        <v:shapetype id="_x0000_t75" coordsize="21600,21600" o:spt="75" o:preferrelative="t" path="m@4@5l@4@11@9@11@9@5xe" filled="f" stroked="f">
-          <v:stroke joinstyle="miter"/>
-          <v:formulas>
-            <v:f eqn="if lineDrawn pixelLineWidth 0"/>
-            <v:f eqn="sum @0 1 0"/>
-            <v:f eqn="sum 0 0 @1"/>
-            <v:f eqn="prod @2 1 2"/>
-            <v:f eqn="prod @3 21600 pixelWidth"/>
-            <v:f eqn="prod @3 21600 pixelHeight"/>
-            <v:f eqn="sum @0 0 1"/>
-            <v:f eqn="prod @6 1 2"/>
-            <v:f eqn="prod @7 21600 pixelWidth"/>
-            <v:f eqn="sum @8 21600 0"/>
-            <v:f eqn="prod @7 21600 pixelHeight"/>
-            <v:f eqn="sum @10 21600 0"/>
-          </v:formulas>
-          <v:path o:extrusionok="f" gradientshapeok="t" o:connecttype="rect"/>
-          <o:lock v:ext="edit" aspectratio="t"/>
-        </v:shapetype>
-        <v:shape id="WordPictureWatermark133735720" o:spid="_x0000_s1026" type="#_x0000_t75" alt="" style="position:absolute;margin-left:0;margin-top:0;width:526.75pt;height:526.75pt;z-index:-251656192;mso-wrap-edited:f;mso-width-percent:0;mso-height-percent:0;mso-position-horizontal:center;mso-position-horizontal-relative:margin;mso-position-vertical:center;mso-position-vertical-relative:margin;mso-width-percent:0;mso-height-percent:0" o:allowincell="f">
+        <v:shape id="WordPictureWatermark133735720" o:spid="_x0000_s1025" type="#_x0000_t75" alt="A maze with a red arrow&#10;&#10;AI-generated content may be incorrect." style="position:absolute;margin-left:0;margin-top:0;width:526.75pt;height:526.75pt;z-index:-251657216;mso-wrap-edited:f;mso-width-percent:0;mso-height-percent:0;mso-position-horizontal:center;mso-position-horizontal-relative:margin;mso-position-vertical:center;mso-position-vertical-relative:margin;mso-width-percent:0;mso-height-percent:0" o:allowincell="f">
           <v:imagedata r:id="rId1" o:title="LOGO VLSN" gain="19661f" blacklevel="22938f"/>
           <w10:wrap anchorx="margin" anchory="margin"/>
         </v:shape>
@@ -632,162 +462,22 @@
 </w:hdr>
 </file>
 
-<file path=word/header3.xml><?xml version="1.0" encoding="utf-8"?>
-<w:hdr xmlns:wpc="http://schemas.microsoft.com/office/word/2010/wordprocessingCanvas" xmlns:cx="http://schemas.microsoft.com/office/drawing/2014/chartex" xmlns:cx1="http://schemas.microsoft.com/office/drawing/2015/9/8/chartex" xmlns:cx2="http://schemas.microsoft.com/office/drawing/2015/10/21/chartex" xmlns:cx3="http://schemas.microsoft.com/office/drawing/2016/5/9/chartex" xmlns:cx4="http://schemas.microsoft.com/office/drawing/2016/5/10/chartex" xmlns:cx5="http://schemas.microsoft.com/office/drawing/2016/5/11/chartex" xmlns:cx6="http://schemas.microsoft.com/office/drawing/2016/5/12/chartex" xmlns:cx7="http://schemas.microsoft.com/office/drawing/2016/5/13/chartex" xmlns:cx8="http://schemas.microsoft.com/office/drawing/2016/5/14/chartex" xmlns:mc="http://schemas.openxmlformats.org/markup-compatibility/2006" xmlns:aink="http://schemas.microsoft.com/office/drawing/2016/ink" xmlns:am3d="http://schemas.microsoft.com/office/drawing/2017/model3d" xmlns:o="urn:schemas-microsoft-com:office:office" xmlns:oel="http://schemas.microsoft.com/office/2019/extlst" xmlns:r="http://schemas.openxmlformats.org/officeDocument/2006/relationships" xmlns:m="http://schemas.openxmlformats.org/officeDocument/2006/math" xmlns:v="urn:schemas-microsoft-com:vml" xmlns:wp14="http://schemas.microsoft.com/office/word/2010/wordprocessingDrawing" xmlns:wp="http://schemas.openxmlformats.org/drawingml/2006/wordprocessingDrawing" xmlns:w10="urn:schemas-microsoft-com:office:word" xmlns:w="http://schemas.openxmlformats.org/wordprocessingml/2006/main" xmlns:w14="http://schemas.microsoft.com/office/word/2010/wordml" xmlns:w15="http://schemas.microsoft.com/office/word/2012/wordml" xmlns:w16cex="http://schemas.microsoft.com/office/word/2018/wordml/cex" xmlns:w16cid="http://schemas.microsoft.com/office/word/2016/wordml/cid" xmlns:w16="http://schemas.microsoft.com/office/word/2018/wordml" xmlns:w16du="http://schemas.microsoft.com/office/word/2023/wordml/word16du" xmlns:w16sdtdh="http://schemas.microsoft.com/office/word/2020/wordml/sdtdatahash" xmlns:w16sdtfl="http://schemas.microsoft.com/office/word/2024/wordml/sdtformatlock" xmlns:w16se="http://schemas.microsoft.com/office/word/2015/wordml/symex" xmlns:wpg="http://schemas.microsoft.com/office/word/2010/wordprocessingGroup" xmlns:wpi="http://schemas.microsoft.com/office/word/2010/wordprocessingInk" xmlns:wne="http://schemas.microsoft.com/office/word/2006/wordml" xmlns:wps="http://schemas.microsoft.com/office/word/2010/wordprocessingShape" mc:Ignorable="w14 w15 w16se w16cid w16 w16cex w16sdtdh w16sdtfl w16du wp14">
-  <w:p>
-    <w:pPr>
-      <w:pStyle w:val="Header"/>
-    </w:pPr>
-    <w:r>
-      <w:pict w14:anchorId="348C0334">
-        <v:shapetype id="_x0000_t75" coordsize="21600,21600" o:spt="75" o:preferrelative="t" path="m@4@5l@4@11@9@11@9@5xe" filled="f" stroked="f">
-          <v:stroke joinstyle="miter"/>
-          <v:formulas>
-            <v:f eqn="if lineDrawn pixelLineWidth 0"/>
-            <v:f eqn="sum @0 1 0"/>
-            <v:f eqn="sum 0 0 @1"/>
-            <v:f eqn="prod @2 1 2"/>
-            <v:f eqn="prod @3 21600 pixelWidth"/>
-            <v:f eqn="prod @3 21600 pixelHeight"/>
-            <v:f eqn="sum @0 0 1"/>
-            <v:f eqn="prod @6 1 2"/>
-            <v:f eqn="prod @7 21600 pixelWidth"/>
-            <v:f eqn="sum @8 21600 0"/>
-            <v:f eqn="prod @7 21600 pixelHeight"/>
-            <v:f eqn="sum @10 21600 0"/>
-          </v:formulas>
-          <v:path o:extrusionok="f" gradientshapeok="t" o:connecttype="rect"/>
-          <o:lock v:ext="edit" aspectratio="t"/>
-        </v:shapetype>
-        <v:shape id="WordPictureWatermark133735718" o:spid="_x0000_s1025" type="#_x0000_t75" alt="" style="position:absolute;margin-left:0;margin-top:0;width:526.75pt;height:526.75pt;z-index:-251658240;mso-wrap-edited:f;mso-width-percent:0;mso-height-percent:0;mso-position-horizontal:center;mso-position-horizontal-relative:margin;mso-position-vertical:center;mso-position-vertical-relative:margin;mso-width-percent:0;mso-height-percent:0" o:allowincell="f">
-          <v:imagedata r:id="rId1" o:title="LOGO VLSN" gain="19661f" blacklevel="22938f"/>
-          <w10:wrap anchorx="margin" anchory="margin"/>
-        </v:shape>
-      </w:pict>
-    </w:r>
-  </w:p>
-</w:hdr>
-</file>
-
-<file path=word/numbering.xml><?xml version="1.0" encoding="utf-8"?>
-<w:numbering xmlns:wpc="http://schemas.microsoft.com/office/word/2010/wordprocessingCanvas" xmlns:cx="http://schemas.microsoft.com/office/drawing/2014/chartex" xmlns:cx1="http://schemas.microsoft.com/office/drawing/2015/9/8/chartex" xmlns:cx2="http://schemas.microsoft.com/office/drawing/2015/10/21/chartex" xmlns:cx3="http://schemas.microsoft.com/office/drawing/2016/5/9/chartex" xmlns:cx4="http://schemas.microsoft.com/office/drawing/2016/5/10/chartex" xmlns:cx5="http://schemas.microsoft.com/office/drawing/2016/5/11/chartex" xmlns:cx6="http://schemas.microsoft.com/office/drawing/2016/5/12/chartex" xmlns:cx7="http://schemas.microsoft.com/office/drawing/2016/5/13/chartex" xmlns:cx8="http://schemas.microsoft.com/office/drawing/2016/5/14/chartex" xmlns:mc="http://schemas.openxmlformats.org/markup-compatibility/2006" xmlns:aink="http://schemas.microsoft.com/office/drawing/2016/ink" xmlns:am3d="http://schemas.microsoft.com/office/drawing/2017/model3d" xmlns:o="urn:schemas-microsoft-com:office:office" xmlns:oel="http://schemas.microsoft.com/office/2019/extlst" xmlns:r="http://schemas.openxmlformats.org/officeDocument/2006/relationships" xmlns:m="http://schemas.openxmlformats.org/officeDocument/2006/math" xmlns:v="urn:schemas-microsoft-com:vml" xmlns:wp14="http://schemas.microsoft.com/office/word/2010/wordprocessingDrawing" xmlns:wp="http://schemas.openxmlformats.org/drawingml/2006/wordprocessingDrawing" xmlns:w10="urn:schemas-microsoft-com:office:word" xmlns:w="http://schemas.openxmlformats.org/wordprocessingml/2006/main" xmlns:w14="http://schemas.microsoft.com/office/word/2010/wordml" xmlns:w15="http://schemas.microsoft.com/office/word/2012/wordml" xmlns:w16cex="http://schemas.microsoft.com/office/word/2018/wordml/cex" xmlns:w16cid="http://schemas.microsoft.com/office/word/2016/wordml/cid" xmlns:w16="http://schemas.microsoft.com/office/word/2018/wordml" xmlns:w16du="http://schemas.microsoft.com/office/word/2023/wordml/word16du" xmlns:w16sdtdh="http://schemas.microsoft.com/office/word/2020/wordml/sdtdatahash" xmlns:w16sdtfl="http://schemas.microsoft.com/office/word/2024/wordml/sdtformatlock" xmlns:w16se="http://schemas.microsoft.com/office/word/2015/wordml/symex" xmlns:wpg="http://schemas.microsoft.com/office/word/2010/wordprocessingGroup" xmlns:wpi="http://schemas.microsoft.com/office/word/2010/wordprocessingInk" xmlns:wne="http://schemas.microsoft.com/office/word/2006/wordml" xmlns:wps="http://schemas.microsoft.com/office/word/2010/wordprocessingShape" mc:Ignorable="w14 w15 w16se w16cid w16 w16cex w16sdtdh w16sdtfl w16du wp14">
-  <w:abstractNum w:abstractNumId="0" w15:restartNumberingAfterBreak="0">
-    <w:nsid w:val="0641220A"/>
-    <w:multiLevelType w:val="hybridMultilevel"/>
-    <w:tmpl w:val="B8145AA4"/>
-    <w:lvl w:ilvl="0" w:tplc="A03E1172">
-      <w:start w:val="1"/>
-      <w:numFmt w:val="decimal"/>
-      <w:lvlRestart w:val="0"/>
-      <w:pStyle w:val="1"/>
-      <w:suff w:val="space"/>
-      <w:lvlText w:val="Câu %1."/>
-      <w:lvlJc w:val="left"/>
-      <w:pPr>
-        <w:ind w:left="0" w:firstLine="0"/>
-      </w:pPr>
-      <w:rPr>
-        <w:rFonts w:ascii="Cambria Math" w:hAnsi="Cambria Math" w:hint="default"/>
-        <w:b/>
-        <w:i w:val="0"/>
-        <w:color w:val="auto"/>
-      </w:rPr>
-    </w:lvl>
-    <w:lvl w:ilvl="1" w:tplc="04090019" w:tentative="1">
-      <w:start w:val="1"/>
-      <w:numFmt w:val="lowerLetter"/>
-      <w:lvlText w:val="%2."/>
-      <w:lvlJc w:val="left"/>
-      <w:pPr>
-        <w:ind w:left="360" w:hanging="360"/>
-      </w:pPr>
-    </w:lvl>
-    <w:lvl w:ilvl="2" w:tplc="0409001B" w:tentative="1">
-      <w:start w:val="1"/>
-      <w:numFmt w:val="lowerRoman"/>
-      <w:lvlText w:val="%3."/>
-      <w:lvlJc w:val="right"/>
-      <w:pPr>
-        <w:ind w:left="1080" w:hanging="180"/>
-      </w:pPr>
-    </w:lvl>
-    <w:lvl w:ilvl="3" w:tplc="0409000F" w:tentative="1">
-      <w:start w:val="1"/>
-      <w:numFmt w:val="decimal"/>
-      <w:lvlText w:val="%4."/>
-      <w:lvlJc w:val="left"/>
-      <w:pPr>
-        <w:ind w:left="1800" w:hanging="360"/>
-      </w:pPr>
-    </w:lvl>
-    <w:lvl w:ilvl="4" w:tplc="04090019" w:tentative="1">
-      <w:start w:val="1"/>
-      <w:numFmt w:val="lowerLetter"/>
-      <w:lvlText w:val="%5."/>
-      <w:lvlJc w:val="left"/>
-      <w:pPr>
-        <w:ind w:left="2520" w:hanging="360"/>
-      </w:pPr>
-    </w:lvl>
-    <w:lvl w:ilvl="5" w:tplc="0409001B" w:tentative="1">
-      <w:start w:val="1"/>
-      <w:numFmt w:val="lowerRoman"/>
-      <w:lvlText w:val="%6."/>
-      <w:lvlJc w:val="right"/>
-      <w:pPr>
-        <w:ind w:left="3240" w:hanging="180"/>
-      </w:pPr>
-    </w:lvl>
-    <w:lvl w:ilvl="6" w:tplc="0409000F" w:tentative="1">
-      <w:start w:val="1"/>
-      <w:numFmt w:val="decimal"/>
-      <w:lvlText w:val="%7."/>
-      <w:lvlJc w:val="left"/>
-      <w:pPr>
-        <w:ind w:left="3960" w:hanging="360"/>
-      </w:pPr>
-    </w:lvl>
-    <w:lvl w:ilvl="7" w:tplc="04090019" w:tentative="1">
-      <w:start w:val="1"/>
-      <w:numFmt w:val="lowerLetter"/>
-      <w:lvlText w:val="%8."/>
-      <w:lvlJc w:val="left"/>
-      <w:pPr>
-        <w:ind w:left="4680" w:hanging="360"/>
-      </w:pPr>
-    </w:lvl>
-    <w:lvl w:ilvl="8" w:tplc="0409001B" w:tentative="1">
-      <w:start w:val="1"/>
-      <w:numFmt w:val="lowerRoman"/>
-      <w:lvlText w:val="%9."/>
-      <w:lvlJc w:val="right"/>
-      <w:pPr>
-        <w:ind w:left="5400" w:hanging="180"/>
-      </w:pPr>
-    </w:lvl>
-  </w:abstractNum>
-  <w:num w:numId="1" w16cid:durableId="1993287728">
-    <w:abstractNumId w:val="0"/>
-  </w:num>
-</w:numbering>
-</file>
-
 <file path=word/styles.xml><?xml version="1.0" encoding="utf-8"?>
 <w:styles xmlns:mc="http://schemas.openxmlformats.org/markup-compatibility/2006" xmlns:r="http://schemas.openxmlformats.org/officeDocument/2006/relationships" xmlns:w="http://schemas.openxmlformats.org/wordprocessingml/2006/main" xmlns:w14="http://schemas.microsoft.com/office/word/2010/wordml" xmlns:w15="http://schemas.microsoft.com/office/word/2012/wordml" xmlns:w16cex="http://schemas.microsoft.com/office/word/2018/wordml/cex" xmlns:w16cid="http://schemas.microsoft.com/office/word/2016/wordml/cid" xmlns:w16="http://schemas.microsoft.com/office/word/2018/wordml" xmlns:w16du="http://schemas.microsoft.com/office/word/2023/wordml/word16du" xmlns:w16sdtdh="http://schemas.microsoft.com/office/word/2020/wordml/sdtdatahash" xmlns:w16sdtfl="http://schemas.microsoft.com/office/word/2024/wordml/sdtformatlock" xmlns:w16se="http://schemas.microsoft.com/office/word/2015/wordml/symex" mc:Ignorable="w14 w15 w16se w16cid w16 w16cex w16sdtdh w16sdtfl w16du">
   <w:docDefaults>
     <w:rPrDefault>
       <w:rPr>
-        <w:rFonts w:asciiTheme="majorHAnsi" w:eastAsiaTheme="minorHAnsi" w:hAnsiTheme="majorHAnsi" w:cstheme="majorHAnsi"/>
+        <w:rFonts w:asciiTheme="minorHAnsi" w:eastAsiaTheme="minorHAnsi" w:hAnsiTheme="minorHAnsi" w:cstheme="minorBidi"/>
         <w:kern w:val="2"/>
         <w:sz w:val="24"/>
         <w:szCs w:val="24"/>
-        <w:lang w:val="vi-VN" w:eastAsia="en-US" w:bidi="ar-SA"/>
+        <w:lang w:val="en-VN" w:eastAsia="en-US" w:bidi="ar-SA"/>
         <w14:ligatures w14:val="standardContextual"/>
       </w:rPr>
     </w:rPrDefault>
     <w:pPrDefault>
       <w:pPr>
-        <w:spacing w:line="276" w:lineRule="auto"/>
+        <w:spacing w:after="160" w:line="278" w:lineRule="auto"/>
       </w:pPr>
     </w:pPrDefault>
   </w:docDefaults>
@@ -886,7 +576,7 @@
     <w:lsdException w:name="E-mail Signature" w:semiHidden="1" w:unhideWhenUsed="1"/>
     <w:lsdException w:name="HTML Top of Form" w:semiHidden="1" w:unhideWhenUsed="1"/>
     <w:lsdException w:name="HTML Bottom of Form" w:semiHidden="1" w:unhideWhenUsed="1"/>
-    <w:lsdException w:name="Normal (Web)" w:semiHidden="1" w:unhideWhenUsed="1" w:qFormat="1"/>
+    <w:lsdException w:name="Normal (Web)" w:semiHidden="1" w:unhideWhenUsed="1"/>
     <w:lsdException w:name="HTML Acronym" w:semiHidden="1" w:unhideWhenUsed="1"/>
     <w:lsdException w:name="HTML Address" w:semiHidden="1" w:unhideWhenUsed="1"/>
     <w:lsdException w:name="HTML Cite" w:semiHidden="1" w:unhideWhenUsed="1"/>
@@ -1172,10 +862,12 @@
   <w:style w:type="paragraph" w:default="1" w:styleId="Normal">
     <w:name w:val="Normal"/>
     <w:qFormat/>
-    <w:rsid w:val="00DD45A3"/>
+    <w:rsid w:val="00390966"/>
+    <w:pPr>
+      <w:spacing w:after="0"/>
+    </w:pPr>
     <w:rPr>
       <w:rFonts w:ascii="Cambria Math" w:hAnsi="Cambria Math"/>
-      <w:noProof/>
     </w:rPr>
   </w:style>
   <w:style w:type="paragraph" w:styleId="Heading1">
@@ -1185,7 +877,7 @@
     <w:link w:val="Heading1Char"/>
     <w:uiPriority w:val="9"/>
     <w:qFormat/>
-    <w:rsid w:val="005438BB"/>
+    <w:rsid w:val="002B1360"/>
     <w:pPr>
       <w:keepNext/>
       <w:keepLines/>
@@ -1193,7 +885,7 @@
       <w:outlineLvl w:val="0"/>
     </w:pPr>
     <w:rPr>
-      <w:rFonts w:eastAsiaTheme="majorEastAsia" w:cstheme="majorBidi"/>
+      <w:rFonts w:asciiTheme="majorHAnsi" w:eastAsiaTheme="majorEastAsia" w:hAnsiTheme="majorHAnsi" w:cstheme="majorBidi"/>
       <w:color w:val="0F4761" w:themeColor="accent1" w:themeShade="BF"/>
       <w:sz w:val="40"/>
       <w:szCs w:val="40"/>
@@ -1208,7 +900,7 @@
     <w:semiHidden/>
     <w:unhideWhenUsed/>
     <w:qFormat/>
-    <w:rsid w:val="005438BB"/>
+    <w:rsid w:val="002B1360"/>
     <w:pPr>
       <w:keepNext/>
       <w:keepLines/>
@@ -1216,7 +908,7 @@
       <w:outlineLvl w:val="1"/>
     </w:pPr>
     <w:rPr>
-      <w:rFonts w:eastAsiaTheme="majorEastAsia" w:cstheme="majorBidi"/>
+      <w:rFonts w:asciiTheme="majorHAnsi" w:eastAsiaTheme="majorEastAsia" w:hAnsiTheme="majorHAnsi" w:cstheme="majorBidi"/>
       <w:color w:val="0F4761" w:themeColor="accent1" w:themeShade="BF"/>
       <w:sz w:val="32"/>
       <w:szCs w:val="32"/>
@@ -1231,7 +923,7 @@
     <w:semiHidden/>
     <w:unhideWhenUsed/>
     <w:qFormat/>
-    <w:rsid w:val="005438BB"/>
+    <w:rsid w:val="002B1360"/>
     <w:pPr>
       <w:keepNext/>
       <w:keepLines/>
@@ -1239,7 +931,7 @@
       <w:outlineLvl w:val="2"/>
     </w:pPr>
     <w:rPr>
-      <w:rFonts w:asciiTheme="minorHAnsi" w:eastAsiaTheme="majorEastAsia" w:hAnsiTheme="minorHAnsi" w:cstheme="majorBidi"/>
+      <w:rFonts w:eastAsiaTheme="majorEastAsia" w:cstheme="majorBidi"/>
       <w:color w:val="0F4761" w:themeColor="accent1" w:themeShade="BF"/>
       <w:sz w:val="28"/>
       <w:szCs w:val="28"/>
@@ -1254,7 +946,7 @@
     <w:semiHidden/>
     <w:unhideWhenUsed/>
     <w:qFormat/>
-    <w:rsid w:val="005438BB"/>
+    <w:rsid w:val="002B1360"/>
     <w:pPr>
       <w:keepNext/>
       <w:keepLines/>
@@ -1262,7 +954,7 @@
       <w:outlineLvl w:val="3"/>
     </w:pPr>
     <w:rPr>
-      <w:rFonts w:asciiTheme="minorHAnsi" w:eastAsiaTheme="majorEastAsia" w:hAnsiTheme="minorHAnsi" w:cstheme="majorBidi"/>
+      <w:rFonts w:eastAsiaTheme="majorEastAsia" w:cstheme="majorBidi"/>
       <w:i/>
       <w:iCs/>
       <w:color w:val="0F4761" w:themeColor="accent1" w:themeShade="BF"/>
@@ -1277,7 +969,7 @@
     <w:semiHidden/>
     <w:unhideWhenUsed/>
     <w:qFormat/>
-    <w:rsid w:val="005438BB"/>
+    <w:rsid w:val="002B1360"/>
     <w:pPr>
       <w:keepNext/>
       <w:keepLines/>
@@ -1285,7 +977,7 @@
       <w:outlineLvl w:val="4"/>
     </w:pPr>
     <w:rPr>
-      <w:rFonts w:asciiTheme="minorHAnsi" w:eastAsiaTheme="majorEastAsia" w:hAnsiTheme="minorHAnsi" w:cstheme="majorBidi"/>
+      <w:rFonts w:eastAsiaTheme="majorEastAsia" w:cstheme="majorBidi"/>
       <w:color w:val="0F4761" w:themeColor="accent1" w:themeShade="BF"/>
     </w:rPr>
   </w:style>
@@ -1298,7 +990,7 @@
     <w:semiHidden/>
     <w:unhideWhenUsed/>
     <w:qFormat/>
-    <w:rsid w:val="005438BB"/>
+    <w:rsid w:val="002B1360"/>
     <w:pPr>
       <w:keepNext/>
       <w:keepLines/>
@@ -1306,7 +998,7 @@
       <w:outlineLvl w:val="5"/>
     </w:pPr>
     <w:rPr>
-      <w:rFonts w:asciiTheme="minorHAnsi" w:eastAsiaTheme="majorEastAsia" w:hAnsiTheme="minorHAnsi" w:cstheme="majorBidi"/>
+      <w:rFonts w:eastAsiaTheme="majorEastAsia" w:cstheme="majorBidi"/>
       <w:i/>
       <w:iCs/>
       <w:color w:val="595959" w:themeColor="text1" w:themeTint="A6"/>
@@ -1321,7 +1013,7 @@
     <w:semiHidden/>
     <w:unhideWhenUsed/>
     <w:qFormat/>
-    <w:rsid w:val="005438BB"/>
+    <w:rsid w:val="002B1360"/>
     <w:pPr>
       <w:keepNext/>
       <w:keepLines/>
@@ -1329,7 +1021,7 @@
       <w:outlineLvl w:val="6"/>
     </w:pPr>
     <w:rPr>
-      <w:rFonts w:asciiTheme="minorHAnsi" w:eastAsiaTheme="majorEastAsia" w:hAnsiTheme="minorHAnsi" w:cstheme="majorBidi"/>
+      <w:rFonts w:eastAsiaTheme="majorEastAsia" w:cstheme="majorBidi"/>
       <w:color w:val="595959" w:themeColor="text1" w:themeTint="A6"/>
     </w:rPr>
   </w:style>
@@ -1342,14 +1034,14 @@
     <w:semiHidden/>
     <w:unhideWhenUsed/>
     <w:qFormat/>
-    <w:rsid w:val="005438BB"/>
+    <w:rsid w:val="002B1360"/>
     <w:pPr>
       <w:keepNext/>
       <w:keepLines/>
       <w:outlineLvl w:val="7"/>
     </w:pPr>
     <w:rPr>
-      <w:rFonts w:asciiTheme="minorHAnsi" w:eastAsiaTheme="majorEastAsia" w:hAnsiTheme="minorHAnsi" w:cstheme="majorBidi"/>
+      <w:rFonts w:eastAsiaTheme="majorEastAsia" w:cstheme="majorBidi"/>
       <w:i/>
       <w:iCs/>
       <w:color w:val="272727" w:themeColor="text1" w:themeTint="D8"/>
@@ -1364,14 +1056,14 @@
     <w:semiHidden/>
     <w:unhideWhenUsed/>
     <w:qFormat/>
-    <w:rsid w:val="005438BB"/>
+    <w:rsid w:val="002B1360"/>
     <w:pPr>
       <w:keepNext/>
       <w:keepLines/>
       <w:outlineLvl w:val="8"/>
     </w:pPr>
     <w:rPr>
-      <w:rFonts w:asciiTheme="minorHAnsi" w:eastAsiaTheme="majorEastAsia" w:hAnsiTheme="minorHAnsi" w:cstheme="majorBidi"/>
+      <w:rFonts w:eastAsiaTheme="majorEastAsia" w:cstheme="majorBidi"/>
       <w:color w:val="272727" w:themeColor="text1" w:themeTint="D8"/>
     </w:rPr>
   </w:style>
@@ -1407,10 +1099,9 @@
     <w:basedOn w:val="DefaultParagraphFont"/>
     <w:link w:val="Heading1"/>
     <w:uiPriority w:val="9"/>
-    <w:rsid w:val="005438BB"/>
-    <w:rPr>
-      <w:rFonts w:eastAsiaTheme="majorEastAsia" w:cstheme="majorBidi"/>
-      <w:noProof/>
+    <w:rsid w:val="002B1360"/>
+    <w:rPr>
+      <w:rFonts w:asciiTheme="majorHAnsi" w:eastAsiaTheme="majorEastAsia" w:hAnsiTheme="majorHAnsi" w:cstheme="majorBidi"/>
       <w:color w:val="0F4761" w:themeColor="accent1" w:themeShade="BF"/>
       <w:sz w:val="40"/>
       <w:szCs w:val="40"/>
@@ -1422,10 +1113,9 @@
     <w:link w:val="Heading2"/>
     <w:uiPriority w:val="9"/>
     <w:semiHidden/>
-    <w:rsid w:val="005438BB"/>
-    <w:rPr>
-      <w:rFonts w:eastAsiaTheme="majorEastAsia" w:cstheme="majorBidi"/>
-      <w:noProof/>
+    <w:rsid w:val="002B1360"/>
+    <w:rPr>
+      <w:rFonts w:asciiTheme="majorHAnsi" w:eastAsiaTheme="majorEastAsia" w:hAnsiTheme="majorHAnsi" w:cstheme="majorBidi"/>
       <w:color w:val="0F4761" w:themeColor="accent1" w:themeShade="BF"/>
       <w:sz w:val="32"/>
       <w:szCs w:val="32"/>
@@ -1437,10 +1127,9 @@
     <w:link w:val="Heading3"/>
     <w:uiPriority w:val="9"/>
     <w:semiHidden/>
-    <w:rsid w:val="005438BB"/>
-    <w:rPr>
-      <w:rFonts w:asciiTheme="minorHAnsi" w:eastAsiaTheme="majorEastAsia" w:hAnsiTheme="minorHAnsi" w:cstheme="majorBidi"/>
-      <w:noProof/>
+    <w:rsid w:val="002B1360"/>
+    <w:rPr>
+      <w:rFonts w:eastAsiaTheme="majorEastAsia" w:cstheme="majorBidi"/>
       <w:color w:val="0F4761" w:themeColor="accent1" w:themeShade="BF"/>
       <w:sz w:val="28"/>
       <w:szCs w:val="28"/>
@@ -1452,12 +1141,11 @@
     <w:link w:val="Heading4"/>
     <w:uiPriority w:val="9"/>
     <w:semiHidden/>
-    <w:rsid w:val="005438BB"/>
-    <w:rPr>
-      <w:rFonts w:asciiTheme="minorHAnsi" w:eastAsiaTheme="majorEastAsia" w:hAnsiTheme="minorHAnsi" w:cstheme="majorBidi"/>
+    <w:rsid w:val="002B1360"/>
+    <w:rPr>
+      <w:rFonts w:eastAsiaTheme="majorEastAsia" w:cstheme="majorBidi"/>
       <w:i/>
       <w:iCs/>
-      <w:noProof/>
       <w:color w:val="0F4761" w:themeColor="accent1" w:themeShade="BF"/>
     </w:rPr>
   </w:style>
@@ -1467,10 +1155,9 @@
     <w:link w:val="Heading5"/>
     <w:uiPriority w:val="9"/>
     <w:semiHidden/>
-    <w:rsid w:val="005438BB"/>
-    <w:rPr>
-      <w:rFonts w:asciiTheme="minorHAnsi" w:eastAsiaTheme="majorEastAsia" w:hAnsiTheme="minorHAnsi" w:cstheme="majorBidi"/>
-      <w:noProof/>
+    <w:rsid w:val="002B1360"/>
+    <w:rPr>
+      <w:rFonts w:eastAsiaTheme="majorEastAsia" w:cstheme="majorBidi"/>
       <w:color w:val="0F4761" w:themeColor="accent1" w:themeShade="BF"/>
     </w:rPr>
   </w:style>
@@ -1480,12 +1167,11 @@
     <w:link w:val="Heading6"/>
     <w:uiPriority w:val="9"/>
     <w:semiHidden/>
-    <w:rsid w:val="005438BB"/>
-    <w:rPr>
-      <w:rFonts w:asciiTheme="minorHAnsi" w:eastAsiaTheme="majorEastAsia" w:hAnsiTheme="minorHAnsi" w:cstheme="majorBidi"/>
+    <w:rsid w:val="002B1360"/>
+    <w:rPr>
+      <w:rFonts w:eastAsiaTheme="majorEastAsia" w:cstheme="majorBidi"/>
       <w:i/>
       <w:iCs/>
-      <w:noProof/>
       <w:color w:val="595959" w:themeColor="text1" w:themeTint="A6"/>
     </w:rPr>
   </w:style>
@@ -1495,10 +1181,9 @@
     <w:link w:val="Heading7"/>
     <w:uiPriority w:val="9"/>
     <w:semiHidden/>
-    <w:rsid w:val="005438BB"/>
-    <w:rPr>
-      <w:rFonts w:asciiTheme="minorHAnsi" w:eastAsiaTheme="majorEastAsia" w:hAnsiTheme="minorHAnsi" w:cstheme="majorBidi"/>
-      <w:noProof/>
+    <w:rsid w:val="002B1360"/>
+    <w:rPr>
+      <w:rFonts w:eastAsiaTheme="majorEastAsia" w:cstheme="majorBidi"/>
       <w:color w:val="595959" w:themeColor="text1" w:themeTint="A6"/>
     </w:rPr>
   </w:style>
@@ -1508,12 +1193,11 @@
     <w:link w:val="Heading8"/>
     <w:uiPriority w:val="9"/>
     <w:semiHidden/>
-    <w:rsid w:val="005438BB"/>
-    <w:rPr>
-      <w:rFonts w:asciiTheme="minorHAnsi" w:eastAsiaTheme="majorEastAsia" w:hAnsiTheme="minorHAnsi" w:cstheme="majorBidi"/>
+    <w:rsid w:val="002B1360"/>
+    <w:rPr>
+      <w:rFonts w:eastAsiaTheme="majorEastAsia" w:cstheme="majorBidi"/>
       <w:i/>
       <w:iCs/>
-      <w:noProof/>
       <w:color w:val="272727" w:themeColor="text1" w:themeTint="D8"/>
     </w:rPr>
   </w:style>
@@ -1523,10 +1207,9 @@
     <w:link w:val="Heading9"/>
     <w:uiPriority w:val="9"/>
     <w:semiHidden/>
-    <w:rsid w:val="005438BB"/>
-    <w:rPr>
-      <w:rFonts w:asciiTheme="minorHAnsi" w:eastAsiaTheme="majorEastAsia" w:hAnsiTheme="minorHAnsi" w:cstheme="majorBidi"/>
-      <w:noProof/>
+    <w:rsid w:val="002B1360"/>
+    <w:rPr>
+      <w:rFonts w:eastAsiaTheme="majorEastAsia" w:cstheme="majorBidi"/>
       <w:color w:val="272727" w:themeColor="text1" w:themeTint="D8"/>
     </w:rPr>
   </w:style>
@@ -1537,13 +1220,13 @@
     <w:link w:val="TitleChar"/>
     <w:uiPriority w:val="10"/>
     <w:qFormat/>
-    <w:rsid w:val="005438BB"/>
+    <w:rsid w:val="002B1360"/>
     <w:pPr>
       <w:spacing w:after="80" w:line="240" w:lineRule="auto"/>
       <w:contextualSpacing/>
     </w:pPr>
     <w:rPr>
-      <w:rFonts w:eastAsiaTheme="majorEastAsia" w:cstheme="majorBidi"/>
+      <w:rFonts w:asciiTheme="majorHAnsi" w:eastAsiaTheme="majorEastAsia" w:hAnsiTheme="majorHAnsi" w:cstheme="majorBidi"/>
       <w:spacing w:val="-10"/>
       <w:kern w:val="28"/>
       <w:sz w:val="56"/>
@@ -1555,10 +1238,9 @@
     <w:basedOn w:val="DefaultParagraphFont"/>
     <w:link w:val="Title"/>
     <w:uiPriority w:val="10"/>
-    <w:rsid w:val="005438BB"/>
-    <w:rPr>
-      <w:rFonts w:eastAsiaTheme="majorEastAsia" w:cstheme="majorBidi"/>
-      <w:noProof/>
+    <w:rsid w:val="002B1360"/>
+    <w:rPr>
+      <w:rFonts w:asciiTheme="majorHAnsi" w:eastAsiaTheme="majorEastAsia" w:hAnsiTheme="majorHAnsi" w:cstheme="majorBidi"/>
       <w:spacing w:val="-10"/>
       <w:kern w:val="28"/>
       <w:sz w:val="56"/>
@@ -1572,15 +1254,14 @@
     <w:link w:val="SubtitleChar"/>
     <w:uiPriority w:val="11"/>
     <w:qFormat/>
-    <w:rsid w:val="005438BB"/>
+    <w:rsid w:val="002B1360"/>
     <w:pPr>
       <w:numPr>
         <w:ilvl w:val="1"/>
       </w:numPr>
-      <w:spacing w:after="160"/>
-    </w:pPr>
-    <w:rPr>
-      <w:rFonts w:asciiTheme="minorHAnsi" w:eastAsiaTheme="majorEastAsia" w:hAnsiTheme="minorHAnsi" w:cstheme="majorBidi"/>
+    </w:pPr>
+    <w:rPr>
+      <w:rFonts w:eastAsiaTheme="majorEastAsia" w:cstheme="majorBidi"/>
       <w:color w:val="595959" w:themeColor="text1" w:themeTint="A6"/>
       <w:spacing w:val="15"/>
       <w:sz w:val="28"/>
@@ -1592,10 +1273,9 @@
     <w:basedOn w:val="DefaultParagraphFont"/>
     <w:link w:val="Subtitle"/>
     <w:uiPriority w:val="11"/>
-    <w:rsid w:val="005438BB"/>
-    <w:rPr>
-      <w:rFonts w:asciiTheme="minorHAnsi" w:eastAsiaTheme="majorEastAsia" w:hAnsiTheme="minorHAnsi" w:cstheme="majorBidi"/>
-      <w:noProof/>
+    <w:rsid w:val="002B1360"/>
+    <w:rPr>
+      <w:rFonts w:eastAsiaTheme="majorEastAsia" w:cstheme="majorBidi"/>
       <w:color w:val="595959" w:themeColor="text1" w:themeTint="A6"/>
       <w:spacing w:val="15"/>
       <w:sz w:val="28"/>
@@ -1609,9 +1289,9 @@
     <w:link w:val="QuoteChar"/>
     <w:uiPriority w:val="29"/>
     <w:qFormat/>
-    <w:rsid w:val="005438BB"/>
-    <w:pPr>
-      <w:spacing w:before="160" w:after="160"/>
+    <w:rsid w:val="002B1360"/>
+    <w:pPr>
+      <w:spacing w:before="160"/>
       <w:jc w:val="center"/>
     </w:pPr>
     <w:rPr>
@@ -1625,22 +1305,19 @@
     <w:basedOn w:val="DefaultParagraphFont"/>
     <w:link w:val="Quote"/>
     <w:uiPriority w:val="29"/>
-    <w:rsid w:val="005438BB"/>
+    <w:rsid w:val="002B1360"/>
     <w:rPr>
       <w:i/>
       <w:iCs/>
-      <w:noProof/>
       <w:color w:val="404040" w:themeColor="text1" w:themeTint="BF"/>
     </w:rPr>
   </w:style>
   <w:style w:type="paragraph" w:styleId="ListParagraph">
     <w:name w:val="List Paragraph"/>
-    <w:aliases w:val="bullet,Cita extensa,HPL01,Colorful List - Accent 13,Medium Grid 1 - Accent 21,Medium Grid 1 Accent 2,Numbered List,Sub-heading,bullet 1,Sub-headin,List Paragraph2,Medium Grid 1 - Accent 22,List Paragraph_FS,Câu dẫn"/>
     <w:basedOn w:val="Normal"/>
-    <w:link w:val="ListParagraphChar"/>
     <w:uiPriority w:val="34"/>
     <w:qFormat/>
-    <w:rsid w:val="005438BB"/>
+    <w:rsid w:val="002B1360"/>
     <w:pPr>
       <w:ind w:left="720"/>
       <w:contextualSpacing/>
@@ -1651,7 +1328,7 @@
     <w:basedOn w:val="DefaultParagraphFont"/>
     <w:uiPriority w:val="21"/>
     <w:qFormat/>
-    <w:rsid w:val="005438BB"/>
+    <w:rsid w:val="002B1360"/>
     <w:rPr>
       <w:i/>
       <w:iCs/>
@@ -1665,7 +1342,7 @@
     <w:link w:val="IntenseQuoteChar"/>
     <w:uiPriority w:val="30"/>
     <w:qFormat/>
-    <w:rsid w:val="005438BB"/>
+    <w:rsid w:val="002B1360"/>
     <w:pPr>
       <w:pBdr>
         <w:top w:val="single" w:sz="4" w:space="10" w:color="0F4761" w:themeColor="accent1" w:themeShade="BF"/>
@@ -1686,11 +1363,10 @@
     <w:basedOn w:val="DefaultParagraphFont"/>
     <w:link w:val="IntenseQuote"/>
     <w:uiPriority w:val="30"/>
-    <w:rsid w:val="005438BB"/>
+    <w:rsid w:val="002B1360"/>
     <w:rPr>
       <w:i/>
       <w:iCs/>
-      <w:noProof/>
       <w:color w:val="0F4761" w:themeColor="accent1" w:themeShade="BF"/>
     </w:rPr>
   </w:style>
@@ -1699,7 +1375,7 @@
     <w:basedOn w:val="DefaultParagraphFont"/>
     <w:uiPriority w:val="32"/>
     <w:qFormat/>
-    <w:rsid w:val="005438BB"/>
+    <w:rsid w:val="002B1360"/>
     <w:rPr>
       <w:b/>
       <w:bCs/>
@@ -1714,11 +1390,11 @@
     <w:link w:val="HeaderChar"/>
     <w:uiPriority w:val="99"/>
     <w:unhideWhenUsed/>
-    <w:rsid w:val="005438BB"/>
+    <w:rsid w:val="002B1360"/>
     <w:pPr>
       <w:tabs>
-        <w:tab w:val="center" w:pos="4513"/>
-        <w:tab w:val="right" w:pos="9026"/>
+        <w:tab w:val="center" w:pos="4680"/>
+        <w:tab w:val="right" w:pos="9360"/>
       </w:tabs>
       <w:spacing w:line="240" w:lineRule="auto"/>
     </w:pPr>
@@ -1728,9 +1404,9 @@
     <w:basedOn w:val="DefaultParagraphFont"/>
     <w:link w:val="Header"/>
     <w:uiPriority w:val="99"/>
-    <w:rsid w:val="005438BB"/>
-    <w:rPr>
-      <w:noProof/>
+    <w:rsid w:val="002B1360"/>
+    <w:rPr>
+      <w:rFonts w:ascii="Cambria Math" w:hAnsi="Cambria Math"/>
     </w:rPr>
   </w:style>
   <w:style w:type="paragraph" w:styleId="Footer">
@@ -1739,11 +1415,11 @@
     <w:link w:val="FooterChar"/>
     <w:uiPriority w:val="99"/>
     <w:unhideWhenUsed/>
-    <w:rsid w:val="005438BB"/>
+    <w:rsid w:val="002B1360"/>
     <w:pPr>
       <w:tabs>
-        <w:tab w:val="center" w:pos="4513"/>
-        <w:tab w:val="right" w:pos="9026"/>
+        <w:tab w:val="center" w:pos="4680"/>
+        <w:tab w:val="right" w:pos="9360"/>
       </w:tabs>
       <w:spacing w:line="240" w:lineRule="auto"/>
     </w:pPr>
@@ -1753,19 +1429,23 @@
     <w:basedOn w:val="DefaultParagraphFont"/>
     <w:link w:val="Footer"/>
     <w:uiPriority w:val="99"/>
-    <w:rsid w:val="005438BB"/>
-    <w:rPr>
-      <w:noProof/>
+    <w:rsid w:val="002B1360"/>
+    <w:rPr>
+      <w:rFonts w:ascii="Cambria Math" w:hAnsi="Cambria Math"/>
     </w:rPr>
   </w:style>
   <w:style w:type="table" w:styleId="TableGrid">
     <w:name w:val="Table Grid"/>
     <w:basedOn w:val="TableNormal"/>
     <w:uiPriority w:val="39"/>
-    <w:rsid w:val="005438BB"/>
-    <w:pPr>
-      <w:spacing w:line="240" w:lineRule="auto"/>
-    </w:pPr>
+    <w:rsid w:val="00685C42"/>
+    <w:pPr>
+      <w:spacing w:after="0" w:line="240" w:lineRule="auto"/>
+    </w:pPr>
+    <w:rPr>
+      <w:rFonts w:asciiTheme="majorHAnsi" w:hAnsiTheme="majorHAnsi" w:cstheme="majorHAnsi"/>
+      <w:lang w:val="vi-VN"/>
+    </w:rPr>
     <w:tblPr>
       <w:tblBorders>
         <w:top w:val="single" w:sz="4" w:space="0" w:color="auto"/>
@@ -1777,202 +1457,11 @@
       </w:tblBorders>
     </w:tblPr>
   </w:style>
-  <w:style w:type="character" w:styleId="PlaceholderText">
-    <w:name w:val="Placeholder Text"/>
-    <w:basedOn w:val="DefaultParagraphFont"/>
-    <w:uiPriority w:val="99"/>
-    <w:semiHidden/>
-    <w:rsid w:val="00FA4A9D"/>
-    <w:rPr>
-      <w:color w:val="666666"/>
-    </w:rPr>
-  </w:style>
-  <w:style w:type="character" w:customStyle="1" w:styleId="vlist-s">
-    <w:name w:val="vlist-s"/>
-    <w:basedOn w:val="DefaultParagraphFont"/>
-    <w:rsid w:val="00810558"/>
-  </w:style>
-  <w:style w:type="character" w:styleId="Strong">
-    <w:name w:val="Strong"/>
-    <w:basedOn w:val="DefaultParagraphFont"/>
-    <w:uiPriority w:val="22"/>
-    <w:qFormat/>
-    <w:rsid w:val="00810558"/>
-    <w:rPr>
-      <w:b/>
-      <w:bCs/>
-    </w:rPr>
-  </w:style>
-  <w:style w:type="character" w:customStyle="1" w:styleId="katex-mathml">
-    <w:name w:val="katex-mathml"/>
-    <w:basedOn w:val="DefaultParagraphFont"/>
-    <w:rsid w:val="00F02C1C"/>
-  </w:style>
-  <w:style w:type="paragraph" w:customStyle="1" w:styleId="Normal2">
-    <w:name w:val="Normal2"/>
-    <w:rsid w:val="004C18BD"/>
-    <w:pPr>
-      <w:spacing w:before="38" w:line="240" w:lineRule="auto"/>
-      <w:ind w:left="284" w:right="113"/>
-      <w:jc w:val="both"/>
-    </w:pPr>
-    <w:rPr>
-      <w:rFonts w:ascii="Calibri" w:eastAsia="Calibri" w:hAnsi="Calibri" w:cs="Calibri"/>
-      <w:kern w:val="0"/>
-      <w:sz w:val="22"/>
-      <w:szCs w:val="22"/>
-      <w:lang w:val="en-US"/>
-      <w14:ligatures w14:val="none"/>
-    </w:rPr>
-  </w:style>
-  <w:style w:type="character" w:customStyle="1" w:styleId="ListParagraphChar">
-    <w:name w:val="List Paragraph Char"/>
-    <w:aliases w:val="bullet Char,Cita extensa Char,HPL01 Char,Colorful List - Accent 13 Char,Medium Grid 1 - Accent 21 Char,Medium Grid 1 Accent 2 Char,Numbered List Char,Sub-heading Char,bullet 1 Char,Sub-headin Char,List Paragraph2 Char,Câu dẫn Char"/>
-    <w:link w:val="ListParagraph"/>
-    <w:uiPriority w:val="34"/>
-    <w:qFormat/>
-    <w:rsid w:val="004C18BD"/>
-    <w:rPr>
-      <w:noProof/>
-    </w:rPr>
-  </w:style>
-  <w:style w:type="paragraph" w:customStyle="1" w:styleId="1">
-    <w:name w:val="1"/>
-    <w:basedOn w:val="BodyText"/>
-    <w:link w:val="1Char"/>
-    <w:qFormat/>
-    <w:rsid w:val="004C18BD"/>
-    <w:pPr>
-      <w:widowControl w:val="0"/>
-      <w:numPr>
-        <w:numId w:val="1"/>
-      </w:numPr>
-      <w:autoSpaceDE w:val="0"/>
-      <w:autoSpaceDN w:val="0"/>
-      <w:spacing w:after="0" w:line="312" w:lineRule="auto"/>
-      <w:jc w:val="both"/>
-    </w:pPr>
-    <w:rPr>
-      <w:rFonts w:ascii="Palatino Linotype" w:eastAsia="Times New Roman" w:hAnsi="Palatino Linotype" w:cs="Times New Roman"/>
-      <w:kern w:val="0"/>
-      <w:lang w:val="en-US" w:eastAsia="ja-JP" w:bidi="en-US"/>
-      <w14:ligatures w14:val="none"/>
-    </w:rPr>
-  </w:style>
-  <w:style w:type="paragraph" w:customStyle="1" w:styleId="Style1">
-    <w:name w:val="Style1"/>
-    <w:basedOn w:val="1"/>
-    <w:link w:val="Style1Char"/>
-    <w:qFormat/>
-    <w:rsid w:val="004C18BD"/>
-    <w:rPr>
-      <w:rFonts w:ascii="Cambria Math" w:eastAsia="Arial" w:hAnsi="Cambria Math"/>
-      <w:lang w:val="vi-VN"/>
-    </w:rPr>
-  </w:style>
-  <w:style w:type="character" w:customStyle="1" w:styleId="Style1Char">
-    <w:name w:val="Style1 Char"/>
-    <w:basedOn w:val="DefaultParagraphFont"/>
-    <w:link w:val="Style1"/>
-    <w:rsid w:val="004C18BD"/>
-    <w:rPr>
-      <w:rFonts w:ascii="Cambria Math" w:eastAsia="Arial" w:hAnsi="Cambria Math" w:cs="Times New Roman"/>
-      <w:noProof/>
-      <w:kern w:val="0"/>
-      <w:lang w:eastAsia="ja-JP" w:bidi="en-US"/>
-      <w14:ligatures w14:val="none"/>
-    </w:rPr>
-  </w:style>
-  <w:style w:type="character" w:customStyle="1" w:styleId="1Char">
-    <w:name w:val="1 Char"/>
-    <w:basedOn w:val="BodyTextChar"/>
-    <w:link w:val="1"/>
-    <w:rsid w:val="004C18BD"/>
-    <w:rPr>
-      <w:rFonts w:ascii="Palatino Linotype" w:eastAsia="Times New Roman" w:hAnsi="Palatino Linotype" w:cs="Times New Roman"/>
-      <w:noProof/>
-      <w:kern w:val="0"/>
-      <w:lang w:val="en-US" w:eastAsia="ja-JP" w:bidi="en-US"/>
-      <w14:ligatures w14:val="none"/>
-    </w:rPr>
-  </w:style>
-  <w:style w:type="character" w:customStyle="1" w:styleId="Highlight">
-    <w:name w:val="Highlight"/>
-    <w:uiPriority w:val="1"/>
-    <w:qFormat/>
-    <w:rsid w:val="004C18BD"/>
-    <w:rPr>
-      <w:rFonts w:ascii="Cambria Math" w:hAnsi="Cambria Math"/>
-      <w:b/>
-      <w:color w:val="00B050"/>
-      <w:sz w:val="24"/>
-      <w:szCs w:val="24"/>
-      <w:bdr w:val="none" w:sz="0" w:space="0" w:color="auto"/>
-      <w:shd w:val="clear" w:color="auto" w:fill="FFFF00"/>
-    </w:rPr>
-  </w:style>
-  <w:style w:type="paragraph" w:styleId="NormalWeb">
-    <w:name w:val="Normal (Web)"/>
-    <w:basedOn w:val="Normal"/>
-    <w:link w:val="NormalWebChar"/>
-    <w:uiPriority w:val="99"/>
-    <w:unhideWhenUsed/>
-    <w:qFormat/>
-    <w:rsid w:val="004C18BD"/>
-    <w:pPr>
-      <w:spacing w:line="360" w:lineRule="auto"/>
-      <w:ind w:firstLine="284"/>
-      <w:jc w:val="both"/>
-    </w:pPr>
-    <w:rPr>
-      <w:rFonts w:ascii="Times New Roman" w:eastAsia="Calibri" w:hAnsi="Times New Roman" w:cs="Times New Roman"/>
-      <w:noProof w:val="0"/>
-      <w:kern w:val="0"/>
-      <w:lang w:val="x-none" w:eastAsia="x-none"/>
-      <w14:ligatures w14:val="none"/>
-    </w:rPr>
-  </w:style>
-  <w:style w:type="character" w:customStyle="1" w:styleId="NormalWebChar">
-    <w:name w:val="Normal (Web) Char"/>
-    <w:link w:val="NormalWeb"/>
-    <w:uiPriority w:val="99"/>
-    <w:qFormat/>
-    <w:rsid w:val="004C18BD"/>
-    <w:rPr>
-      <w:rFonts w:ascii="Times New Roman" w:eastAsia="Calibri" w:hAnsi="Times New Roman" w:cs="Times New Roman"/>
-      <w:kern w:val="0"/>
-      <w:lang w:val="x-none" w:eastAsia="x-none"/>
-      <w14:ligatures w14:val="none"/>
-    </w:rPr>
-  </w:style>
-  <w:style w:type="paragraph" w:styleId="BodyText">
-    <w:name w:val="Body Text"/>
-    <w:basedOn w:val="Normal"/>
-    <w:link w:val="BodyTextChar"/>
-    <w:uiPriority w:val="99"/>
-    <w:semiHidden/>
-    <w:unhideWhenUsed/>
-    <w:rsid w:val="004C18BD"/>
-    <w:pPr>
-      <w:spacing w:after="120"/>
-    </w:pPr>
-  </w:style>
-  <w:style w:type="character" w:customStyle="1" w:styleId="BodyTextChar">
-    <w:name w:val="Body Text Char"/>
-    <w:basedOn w:val="DefaultParagraphFont"/>
-    <w:link w:val="BodyText"/>
-    <w:uiPriority w:val="99"/>
-    <w:semiHidden/>
-    <w:rsid w:val="004C18BD"/>
-    <w:rPr>
-      <w:noProof/>
-    </w:rPr>
-  </w:style>
 </w:styles>
 </file>
 
 <file path=word/theme/theme1.xml><?xml version="1.0" encoding="utf-8"?>
-<a:theme xmlns:a="http://schemas.openxmlformats.org/drawingml/2006/main" name="Chủ đề Office">
+<a:theme xmlns:a="http://schemas.openxmlformats.org/drawingml/2006/main" name="Office Theme">
   <a:themeElements>
     <a:clrScheme name="Office">
       <a:dk1>
@@ -2177,13 +1666,6 @@
         </a:gradFill>
       </a:fillStyleLst>
       <a:lnStyleLst>
-        <a:ln w="6350" cap="flat" cmpd="sng" algn="ctr">
-          <a:solidFill>
-            <a:schemeClr val="phClr"/>
-          </a:solidFill>
-          <a:prstDash val="solid"/>
-          <a:miter lim="800000"/>
-        </a:ln>
         <a:ln w="12700" cap="flat" cmpd="sng" algn="ctr">
           <a:solidFill>
             <a:schemeClr val="phClr"/>
@@ -2192,6 +1674,13 @@
           <a:miter lim="800000"/>
         </a:ln>
         <a:ln w="19050" cap="flat" cmpd="sng" algn="ctr">
+          <a:solidFill>
+            <a:schemeClr val="phClr"/>
+          </a:solidFill>
+          <a:prstDash val="solid"/>
+          <a:miter lim="800000"/>
+        </a:ln>
+        <a:ln w="25400" cap="flat" cmpd="sng" algn="ctr">
           <a:solidFill>
             <a:schemeClr val="phClr"/>
           </a:solidFill>
@@ -2256,7 +1745,27 @@
       </a:bgFillStyleLst>
     </a:fmtScheme>
   </a:themeElements>
-  <a:objectDefaults/>
+  <a:objectDefaults>
+    <a:lnDef>
+      <a:spPr/>
+      <a:bodyPr/>
+      <a:lstStyle/>
+      <a:style>
+        <a:lnRef idx="2">
+          <a:schemeClr val="accent1"/>
+        </a:lnRef>
+        <a:fillRef idx="0">
+          <a:schemeClr val="accent1"/>
+        </a:fillRef>
+        <a:effectRef idx="1">
+          <a:schemeClr val="accent1"/>
+        </a:effectRef>
+        <a:fontRef idx="minor">
+          <a:schemeClr val="tx1"/>
+        </a:fontRef>
+      </a:style>
+    </a:lnDef>
+  </a:objectDefaults>
   <a:extraClrSchemeLst/>
   <a:extLst>
     <a:ext uri="{05A4C25C-085E-4340-85A3-A5531E510DB2}">
@@ -2264,16 +1773,4 @@
     </a:ext>
   </a:extLst>
 </a:theme>
-</file>
-
-<file path=customXml/item1.xml><?xml version="1.0" encoding="utf-8"?>
-<b:Sources xmlns:b="http://schemas.openxmlformats.org/officeDocument/2006/bibliography" xmlns="http://schemas.openxmlformats.org/officeDocument/2006/bibliography" SelectedStyle="\APASixthEditionOfficeOnline.xsl" StyleName="APA" Version="6"/>
-</file>
-
-<file path=customXml/itemProps1.xml><?xml version="1.0" encoding="utf-8"?>
-<ds:datastoreItem xmlns:ds="http://schemas.openxmlformats.org/officeDocument/2006/customXml" ds:itemID="{027C3CA3-A6D1-4181-A275-D78B4A2145E8}">
-  <ds:schemaRefs>
-    <ds:schemaRef ds:uri="http://schemas.openxmlformats.org/officeDocument/2006/bibliography"/>
-  </ds:schemaRefs>
-</ds:datastoreItem>
 </file>
</xml_diff>